<commit_message>
Updated test to better corresponds test
</commit_message>
<xml_diff>
--- a/src/test/resources/document-insert/document-template-with-document-in-list.docx
+++ b/src/test/resources/document-insert/document-template-with-document-in-list.docx
@@ -4,72 +4,199 @@
   <w:body>
     <w:p>
       <w:pPr>
+        <w:pStyle w:val="Titolo1"/>
+        <w:rPr>
+          <w:lang w:val="en-US"/>
+        </w:rPr>
+      </w:pPr>
+      <w:r>
+        <w:rPr>
+          <w:lang w:val="en-US"/>
+        </w:rPr>
+        <w:t>Dump document insertion</w:t>
+      </w:r>
+      <w:r>
+        <w:rPr>
+          <w:lang w:val="en-US"/>
+        </w:rPr>
+        <w:t xml:space="preserve"> for </w:t>
+      </w:r>
+      <w:r>
+        <w:rPr>
+          <w:b/>
+          <w:lang w:val="en-US"/>
+        </w:rPr>
+        <w:t>document.1.1/2</w:t>
+      </w:r>
+    </w:p>
+    <w:p>
+      <w:pPr>
+        <w:rPr>
+          <w:lang w:val="en-US"/>
+        </w:rPr>
+      </w:pPr>
+    </w:p>
+    <w:p>
+      <w:pPr>
+        <w:rPr>
+          <w:lang w:val="en-US"/>
+        </w:rPr>
+      </w:pPr>
+      <w:r>
+        <w:rPr>
+          <w:lang w:val="en-US"/>
+        </w:rPr>
+        <w:t>#{document.1.1}</w:t>
+      </w:r>
+    </w:p>
+    <w:p>
+      <w:pPr>
         <w:ind w:left="567" w:hanging="567"/>
-        <w:rPr>
-          <w:rFonts w:ascii="Verdana" w:hAnsi="Verdana"/>
-          <w:lang w:val="it-IT"/>
-        </w:rPr>
-      </w:pPr>
-      <w:r>
-        <w:rPr>
-          <w:rFonts w:ascii="Verdana" w:hAnsi="Verdana"/>
-          <w:lang w:val="it-IT"/>
-        </w:rPr>
-        <w:t>#{</w:t>
-      </w:r>
-      <w:r>
-        <w:rPr>
-          <w:rFonts w:ascii="Verdana" w:hAnsi="Verdana"/>
-          <w:lang w:val="it-IT"/>
-        </w:rPr>
-        <w:t>document.1</w:t>
-      </w:r>
-      <w:r>
-        <w:rPr>
-          <w:rFonts w:ascii="Verdana" w:hAnsi="Verdana"/>
-          <w:lang w:val="it-IT"/>
-        </w:rPr>
-        <w:t>.1</w:t>
-      </w:r>
-      <w:r>
-        <w:rPr>
-          <w:rFonts w:ascii="Verdana" w:hAnsi="Verdana"/>
-          <w:lang w:val="it-IT"/>
-        </w:rPr>
-        <w:t>}</w:t>
-      </w:r>
+        <w:jc w:val="both"/>
+        <w:rPr>
+          <w:lang w:val="en-US"/>
+        </w:rPr>
+      </w:pPr>
     </w:p>
     <w:p>
       <w:pPr>
         <w:ind w:left="567" w:hanging="567"/>
-        <w:rPr>
-          <w:rFonts w:ascii="Verdana" w:hAnsi="Verdana"/>
-          <w:lang w:val="it-IT"/>
-        </w:rPr>
-      </w:pPr>
+        <w:jc w:val="both"/>
+        <w:rPr>
+          <w:lang w:val="en-US"/>
+        </w:rPr>
+      </w:pPr>
+      <w:r>
+        <w:rPr>
+          <w:lang w:val="en-US"/>
+        </w:rPr>
+        <w:t>#{document.1.2}</w:t>
+      </w:r>
+    </w:p>
+    <w:p>
+      <w:pPr>
+        <w:pStyle w:val="Titolo1"/>
+        <w:rPr>
+          <w:lang w:val="en-US"/>
+        </w:rPr>
+      </w:pPr>
+      <w:r>
+        <w:rPr>
+          <w:lang w:val="en-US"/>
+        </w:rPr>
+        <w:t xml:space="preserve">Dump document insertion for </w:t>
+      </w:r>
+      <w:r>
+        <w:rPr>
+          <w:b/>
+          <w:lang w:val="en-US"/>
+        </w:rPr>
+        <w:t>document.2.1/2</w:t>
+      </w:r>
+    </w:p>
+    <w:p>
+      <w:pPr>
+        <w:rPr>
+          <w:lang w:val="en-US"/>
+        </w:rPr>
+      </w:pPr>
+    </w:p>
+    <w:p>
+      <w:pPr>
+        <w:rPr>
+          <w:lang w:val="en-US"/>
+        </w:rPr>
+      </w:pPr>
+      <w:r>
+        <w:rPr>
+          <w:lang w:val="en-US"/>
+        </w:rPr>
+        <w:t>#{document.</w:t>
+      </w:r>
+      <w:r>
+        <w:rPr>
+          <w:lang w:val="en-US"/>
+        </w:rPr>
+        <w:t>2</w:t>
+      </w:r>
+      <w:r>
+        <w:rPr>
+          <w:lang w:val="en-US"/>
+        </w:rPr>
+        <w:t>.1}</w:t>
+      </w:r>
     </w:p>
     <w:p>
       <w:pPr>
         <w:ind w:left="567" w:hanging="567"/>
-        <w:rPr>
-          <w:rFonts w:ascii="Verdana" w:hAnsi="Verdana"/>
-          <w:lang w:val="it-IT"/>
-        </w:rPr>
-      </w:pPr>
-      <w:r>
-        <w:rPr>
-          <w:rFonts w:ascii="Verdana" w:hAnsi="Verdana"/>
-          <w:lang w:val="it-IT"/>
-        </w:rPr>
-        <w:t>#{document.1.2}</w:t>
-      </w:r>
+        <w:jc w:val="both"/>
+        <w:rPr>
+          <w:lang w:val="en-US"/>
+        </w:rPr>
+      </w:pPr>
     </w:p>
     <w:p>
       <w:pPr>
         <w:ind w:left="567" w:hanging="567"/>
-        <w:rPr>
-          <w:rFonts w:ascii="Verdana" w:hAnsi="Verdana"/>
-          <w:lang w:val="it-IT"/>
+        <w:jc w:val="both"/>
+        <w:rPr>
+          <w:lang w:val="en-US"/>
+        </w:rPr>
+      </w:pPr>
+      <w:r>
+        <w:rPr>
+          <w:lang w:val="en-US"/>
+        </w:rPr>
+        <w:t>#{document.</w:t>
+      </w:r>
+      <w:r>
+        <w:rPr>
+          <w:lang w:val="en-US"/>
+        </w:rPr>
+        <w:t>2</w:t>
+      </w:r>
+      <w:r>
+        <w:rPr>
+          <w:lang w:val="en-US"/>
+        </w:rPr>
+        <w:t>.2}</w:t>
+      </w:r>
+    </w:p>
+    <w:p>
+      <w:pPr>
+        <w:pStyle w:val="Titolo1"/>
+        <w:rPr>
+          <w:lang w:val="en-US"/>
+        </w:rPr>
+      </w:pPr>
+      <w:r>
+        <w:rPr>
+          <w:lang w:val="en-US"/>
+        </w:rPr>
+        <w:t>Forced unique paragraph</w:t>
+      </w:r>
+      <w:r>
+        <w:rPr>
+          <w:lang w:val="en-US"/>
+        </w:rPr>
+        <w:t xml:space="preserve"> for </w:t>
+      </w:r>
+      <w:proofErr w:type="spellStart"/>
+      <w:proofErr w:type="gramStart"/>
+      <w:r>
+        <w:rPr>
+          <w:b/>
+          <w:lang w:val="en-US"/>
+        </w:rPr>
+        <w:t>document.uniqueparam</w:t>
+      </w:r>
+      <w:proofErr w:type="spellEnd"/>
+      <w:proofErr w:type="gramEnd"/>
+    </w:p>
+    <w:p>
+      <w:pPr>
+        <w:rPr>
+          <w:lang w:val="en-US"/>
         </w:rPr>
       </w:pPr>
     </w:p>
@@ -82,35 +209,33 @@
         </w:numPr>
         <w:spacing w:line="360" w:lineRule="auto"/>
         <w:ind w:left="709" w:hanging="709"/>
-        <w:rPr>
-          <w:rFonts w:ascii="Verdana" w:hAnsi="Verdana"/>
-          <w:lang w:val="en-US"/>
-        </w:rPr>
-      </w:pPr>
-      <w:r>
-        <w:rPr>
-          <w:rFonts w:ascii="Verdana" w:hAnsi="Verdana"/>
+        <w:jc w:val="both"/>
+        <w:rPr>
+          <w:lang w:val="en-US"/>
+        </w:rPr>
+      </w:pPr>
+      <w:r>
+        <w:rPr>
           <w:lang w:val="en-US"/>
         </w:rPr>
         <w:t>#{</w:t>
       </w:r>
-      <w:r>
-        <w:rPr>
-          <w:rFonts w:ascii="Verdana" w:hAnsi="Verdana"/>
+      <w:proofErr w:type="gramStart"/>
+      <w:r>
+        <w:rPr>
           <w:lang w:val="en-US"/>
         </w:rPr>
         <w:t>document</w:t>
       </w:r>
       <w:r>
         <w:rPr>
-          <w:rFonts w:ascii="Verdana" w:hAnsi="Verdana"/>
           <w:lang w:val="en-US"/>
         </w:rPr>
         <w:t>.uniquepraram</w:t>
       </w:r>
-      <w:r>
-        <w:rPr>
-          <w:rFonts w:ascii="Verdana" w:hAnsi="Verdana"/>
+      <w:proofErr w:type="gramEnd"/>
+      <w:r>
+        <w:rPr>
           <w:lang w:val="en-US"/>
         </w:rPr>
         <w:t>}</w:t>
@@ -125,17 +250,22 @@
         </w:numPr>
         <w:spacing w:line="360" w:lineRule="auto"/>
         <w:ind w:left="709" w:hanging="425"/>
-        <w:rPr>
-          <w:rFonts w:ascii="Verdana" w:hAnsi="Verdana"/>
-          <w:lang w:val="en-US"/>
-        </w:rPr>
-      </w:pPr>
-      <w:r>
-        <w:rPr>
-          <w:rFonts w:ascii="Verdana" w:hAnsi="Verdana"/>
-          <w:lang w:val="en-US"/>
-        </w:rPr>
-        <w:t>Item 1</w:t>
+        <w:jc w:val="both"/>
+        <w:rPr>
+          <w:lang w:val="en-US"/>
+        </w:rPr>
+      </w:pPr>
+      <w:r>
+        <w:rPr>
+          <w:lang w:val="en-US"/>
+        </w:rPr>
+        <w:t xml:space="preserve">Item </w:t>
+      </w:r>
+      <w:r>
+        <w:rPr>
+          <w:lang w:val="en-US"/>
+        </w:rPr>
+        <w:t>1</w:t>
       </w:r>
     </w:p>
     <w:p>
@@ -147,14 +277,13 @@
         </w:numPr>
         <w:spacing w:line="360" w:lineRule="auto"/>
         <w:ind w:left="709" w:hanging="425"/>
-        <w:rPr>
-          <w:rFonts w:ascii="Verdana" w:hAnsi="Verdana"/>
-          <w:lang w:val="en-US"/>
-        </w:rPr>
-      </w:pPr>
-      <w:r>
-        <w:rPr>
-          <w:rFonts w:ascii="Verdana" w:hAnsi="Verdana"/>
+        <w:jc w:val="both"/>
+        <w:rPr>
+          <w:lang w:val="en-US"/>
+        </w:rPr>
+      </w:pPr>
+      <w:r>
+        <w:rPr>
           <w:lang w:val="en-US"/>
         </w:rPr>
         <w:t>Item 2</w:t>
@@ -169,14 +298,13 @@
         </w:numPr>
         <w:spacing w:line="360" w:lineRule="auto"/>
         <w:ind w:left="709" w:hanging="425"/>
-        <w:rPr>
-          <w:rFonts w:ascii="Verdana" w:hAnsi="Verdana"/>
-          <w:lang w:val="en-US"/>
-        </w:rPr>
-      </w:pPr>
-      <w:r>
-        <w:rPr>
-          <w:rFonts w:ascii="Verdana" w:hAnsi="Verdana"/>
+        <w:jc w:val="both"/>
+        <w:rPr>
+          <w:lang w:val="en-US"/>
+        </w:rPr>
+      </w:pPr>
+      <w:r>
+        <w:rPr>
           <w:lang w:val="en-US"/>
         </w:rPr>
         <w:t>Item 3</w:t>
@@ -191,28 +319,33 @@
         </w:numPr>
         <w:spacing w:line="360" w:lineRule="auto"/>
         <w:ind w:left="709" w:hanging="425"/>
-        <w:rPr>
-          <w:rFonts w:ascii="Verdana" w:hAnsi="Verdana"/>
-          <w:lang w:val="en-US"/>
-        </w:rPr>
-      </w:pPr>
-      <w:r>
-        <w:rPr>
-          <w:rFonts w:ascii="Verdana" w:hAnsi="Verdana"/>
-          <w:lang w:val="en-US"/>
-        </w:rPr>
-        <w:t>#{document.</w:t>
-      </w:r>
-      <w:r>
-        <w:rPr>
-          <w:rFonts w:ascii="Verdana" w:hAnsi="Verdana"/>
+        <w:jc w:val="both"/>
+        <w:rPr>
+          <w:lang w:val="en-US"/>
+        </w:rPr>
+      </w:pPr>
+      <w:r>
+        <w:rPr>
+          <w:lang w:val="en-US"/>
+        </w:rPr>
+        <w:t>#{</w:t>
+      </w:r>
+      <w:proofErr w:type="gramStart"/>
+      <w:r>
+        <w:rPr>
+          <w:lang w:val="en-US"/>
+        </w:rPr>
+        <w:t>document.</w:t>
+      </w:r>
+      <w:r>
+        <w:rPr>
           <w:lang w:val="en-US"/>
         </w:rPr>
         <w:t>uniquepraram</w:t>
       </w:r>
-      <w:r>
-        <w:rPr>
-          <w:rFonts w:ascii="Verdana" w:hAnsi="Verdana"/>
+      <w:proofErr w:type="gramEnd"/>
+      <w:r>
+        <w:rPr>
           <w:lang w:val="en-US"/>
         </w:rPr>
         <w:t>}</w:t>
@@ -220,10 +353,45 @@
     </w:p>
     <w:p>
       <w:pPr>
-        <w:spacing w:line="360" w:lineRule="auto"/>
-        <w:ind w:left="709" w:hanging="709"/>
-        <w:rPr>
-          <w:rFonts w:ascii="Verdana" w:hAnsi="Verdana"/>
+        <w:pStyle w:val="Titolo1"/>
+        <w:rPr>
+          <w:lang w:val="en-US"/>
+        </w:rPr>
+      </w:pPr>
+      <w:r>
+        <w:rPr>
+          <w:lang w:val="en-US"/>
+        </w:rPr>
+        <w:t>Forced unique paragraph</w:t>
+      </w:r>
+      <w:r>
+        <w:rPr>
+          <w:lang w:val="en-US"/>
+        </w:rPr>
+        <w:t xml:space="preserve"> for </w:t>
+      </w:r>
+      <w:proofErr w:type="spellStart"/>
+      <w:proofErr w:type="gramStart"/>
+      <w:r>
+        <w:rPr>
+          <w:b/>
+          <w:lang w:val="en-US"/>
+        </w:rPr>
+        <w:t>document.uniqueparam</w:t>
+      </w:r>
+      <w:proofErr w:type="gramEnd"/>
+      <w:r>
+        <w:rPr>
+          <w:b/>
+          <w:lang w:val="en-US"/>
+        </w:rPr>
+        <w:t>.aslist</w:t>
+      </w:r>
+      <w:proofErr w:type="spellEnd"/>
+    </w:p>
+    <w:p>
+      <w:pPr>
+        <w:rPr>
           <w:lang w:val="en-US"/>
         </w:rPr>
       </w:pPr>
@@ -237,44 +405,35 @@
         </w:numPr>
         <w:spacing w:line="360" w:lineRule="auto"/>
         <w:ind w:left="709" w:hanging="709"/>
-        <w:rPr>
-          <w:rFonts w:ascii="Verdana" w:hAnsi="Verdana"/>
-          <w:lang w:val="en-US"/>
-        </w:rPr>
-      </w:pPr>
-      <w:r>
-        <w:rPr>
-          <w:rFonts w:ascii="Verdana" w:hAnsi="Verdana"/>
+        <w:jc w:val="both"/>
+        <w:rPr>
+          <w:lang w:val="en-US"/>
+        </w:rPr>
+      </w:pPr>
+      <w:r>
+        <w:rPr>
           <w:lang w:val="en-US"/>
         </w:rPr>
         <w:t>#{</w:t>
       </w:r>
-      <w:r>
-        <w:rPr>
-          <w:rFonts w:ascii="Verdana" w:hAnsi="Verdana"/>
-          <w:lang w:val="en-US"/>
-        </w:rPr>
-        <w:t>document.</w:t>
-      </w:r>
-      <w:r>
-        <w:rPr>
-          <w:rFonts w:ascii="Verdana" w:hAnsi="Verdana"/>
-          <w:lang w:val="en-US"/>
-        </w:rPr>
-        <w:t>non</w:t>
-      </w:r>
-      <w:bookmarkStart w:id="0" w:name="_GoBack"/>
-      <w:bookmarkEnd w:id="0"/>
-      <w:r>
-        <w:rPr>
-          <w:rFonts w:ascii="Verdana" w:hAnsi="Verdana"/>
-          <w:lang w:val="en-US"/>
-        </w:rPr>
-        <w:t>uniquepraram</w:t>
-      </w:r>
-      <w:r>
-        <w:rPr>
-          <w:rFonts w:ascii="Verdana" w:hAnsi="Verdana"/>
+      <w:proofErr w:type="spellStart"/>
+      <w:proofErr w:type="gramStart"/>
+      <w:r>
+        <w:rPr>
+          <w:lang w:val="en-US"/>
+        </w:rPr>
+        <w:t>document.uniquepraram</w:t>
+      </w:r>
+      <w:proofErr w:type="gramEnd"/>
+      <w:r>
+        <w:rPr>
+          <w:lang w:val="en-US"/>
+        </w:rPr>
+        <w:t>.aslist</w:t>
+      </w:r>
+      <w:proofErr w:type="spellEnd"/>
+      <w:r>
+        <w:rPr>
           <w:lang w:val="en-US"/>
         </w:rPr>
         <w:t>}</w:t>
@@ -289,17 +448,22 @@
         </w:numPr>
         <w:spacing w:line="360" w:lineRule="auto"/>
         <w:ind w:left="709" w:hanging="425"/>
-        <w:rPr>
-          <w:rFonts w:ascii="Verdana" w:hAnsi="Verdana"/>
-          <w:lang w:val="en-US"/>
-        </w:rPr>
-      </w:pPr>
-      <w:r>
-        <w:rPr>
-          <w:rFonts w:ascii="Verdana" w:hAnsi="Verdana"/>
-          <w:lang w:val="en-US"/>
-        </w:rPr>
-        <w:t>Item 1</w:t>
+        <w:jc w:val="both"/>
+        <w:rPr>
+          <w:lang w:val="en-US"/>
+        </w:rPr>
+      </w:pPr>
+      <w:r>
+        <w:rPr>
+          <w:lang w:val="en-US"/>
+        </w:rPr>
+        <w:t xml:space="preserve">Item </w:t>
+      </w:r>
+      <w:r>
+        <w:rPr>
+          <w:lang w:val="en-US"/>
+        </w:rPr>
+        <w:t>1</w:t>
       </w:r>
     </w:p>
     <w:p>
@@ -311,14 +475,13 @@
         </w:numPr>
         <w:spacing w:line="360" w:lineRule="auto"/>
         <w:ind w:left="709" w:hanging="425"/>
-        <w:rPr>
-          <w:rFonts w:ascii="Verdana" w:hAnsi="Verdana"/>
-          <w:lang w:val="en-US"/>
-        </w:rPr>
-      </w:pPr>
-      <w:r>
-        <w:rPr>
-          <w:rFonts w:ascii="Verdana" w:hAnsi="Verdana"/>
+        <w:jc w:val="both"/>
+        <w:rPr>
+          <w:lang w:val="en-US"/>
+        </w:rPr>
+      </w:pPr>
+      <w:r>
+        <w:rPr>
           <w:lang w:val="en-US"/>
         </w:rPr>
         <w:t>Item 2</w:t>
@@ -333,14 +496,13 @@
         </w:numPr>
         <w:spacing w:line="360" w:lineRule="auto"/>
         <w:ind w:left="709" w:hanging="425"/>
-        <w:rPr>
-          <w:rFonts w:ascii="Verdana" w:hAnsi="Verdana"/>
-          <w:lang w:val="en-US"/>
-        </w:rPr>
-      </w:pPr>
-      <w:r>
-        <w:rPr>
-          <w:rFonts w:ascii="Verdana" w:hAnsi="Verdana"/>
+        <w:jc w:val="both"/>
+        <w:rPr>
+          <w:lang w:val="en-US"/>
+        </w:rPr>
+      </w:pPr>
+      <w:r>
+        <w:rPr>
           <w:lang w:val="en-US"/>
         </w:rPr>
         <w:t>Item 3</w:t>
@@ -355,42 +517,35 @@
         </w:numPr>
         <w:spacing w:line="360" w:lineRule="auto"/>
         <w:ind w:left="709" w:hanging="425"/>
-        <w:rPr>
-          <w:rFonts w:ascii="Verdana" w:hAnsi="Verdana"/>
-          <w:lang w:val="en-US"/>
-        </w:rPr>
-      </w:pPr>
-      <w:r>
-        <w:rPr>
-          <w:rFonts w:ascii="Verdana" w:hAnsi="Verdana"/>
-          <w:lang w:val="en-US"/>
-        </w:rPr>
-        <w:t>#{document.</w:t>
-      </w:r>
-      <w:r>
-        <w:rPr>
-          <w:rFonts w:ascii="Verdana" w:hAnsi="Verdana"/>
-          <w:lang w:val="en-US"/>
-        </w:rPr>
-        <w:t>non</w:t>
-      </w:r>
-      <w:r>
-        <w:rPr>
-          <w:rFonts w:ascii="Verdana" w:hAnsi="Verdana"/>
-          <w:lang w:val="en-US"/>
-        </w:rPr>
-        <w:t>uniqueprara</w:t>
-      </w:r>
-      <w:r>
-        <w:rPr>
-          <w:rFonts w:ascii="Verdana" w:hAnsi="Verdana"/>
-          <w:lang w:val="en-US"/>
-        </w:rPr>
-        <w:t>m</w:t>
-      </w:r>
-      <w:r>
-        <w:rPr>
-          <w:rFonts w:ascii="Verdana" w:hAnsi="Verdana"/>
+        <w:jc w:val="both"/>
+        <w:rPr>
+          <w:lang w:val="en-US"/>
+        </w:rPr>
+      </w:pPr>
+      <w:r>
+        <w:rPr>
+          <w:lang w:val="en-US"/>
+        </w:rPr>
+        <w:t>#{</w:t>
+      </w:r>
+      <w:proofErr w:type="spellStart"/>
+      <w:proofErr w:type="gramStart"/>
+      <w:r>
+        <w:rPr>
+          <w:lang w:val="en-US"/>
+        </w:rPr>
+        <w:t>document.uniquepraram</w:t>
+      </w:r>
+      <w:proofErr w:type="gramEnd"/>
+      <w:r>
+        <w:rPr>
+          <w:lang w:val="en-US"/>
+        </w:rPr>
+        <w:t>.aslist</w:t>
+      </w:r>
+      <w:proofErr w:type="spellEnd"/>
+      <w:r>
+        <w:rPr>
           <w:lang w:val="en-US"/>
         </w:rPr>
         <w:t>}</w:t>
@@ -398,12 +553,430 @@
     </w:p>
     <w:p>
       <w:pPr>
-        <w:ind w:left="567" w:hanging="567"/>
-        <w:rPr>
-          <w:rFonts w:ascii="Verdana" w:hAnsi="Verdana"/>
-          <w:lang w:val="en-US"/>
-        </w:rPr>
-      </w:pPr>
+        <w:pStyle w:val="Titolo1"/>
+        <w:rPr>
+          <w:lang w:val="en-US"/>
+        </w:rPr>
+      </w:pPr>
+      <w:r>
+        <w:rPr>
+          <w:lang w:val="en-US"/>
+        </w:rPr>
+        <w:t>Non</w:t>
+      </w:r>
+      <w:r>
+        <w:rPr>
+          <w:lang w:val="en-US"/>
+        </w:rPr>
+        <w:t>-</w:t>
+      </w:r>
+      <w:r>
+        <w:rPr>
+          <w:lang w:val="en-US"/>
+        </w:rPr>
+        <w:t>unique paragraph</w:t>
+      </w:r>
+      <w:r>
+        <w:rPr>
+          <w:lang w:val="en-US"/>
+        </w:rPr>
+        <w:t xml:space="preserve"> </w:t>
+      </w:r>
+      <w:r>
+        <w:rPr>
+          <w:lang w:val="en-US"/>
+        </w:rPr>
+        <w:t xml:space="preserve">for </w:t>
+      </w:r>
+      <w:proofErr w:type="spellStart"/>
+      <w:proofErr w:type="gramStart"/>
+      <w:r>
+        <w:rPr>
+          <w:b/>
+          <w:lang w:val="en-US"/>
+        </w:rPr>
+        <w:t>document.nonuniqueparam</w:t>
+      </w:r>
+      <w:proofErr w:type="spellEnd"/>
+      <w:proofErr w:type="gramEnd"/>
+    </w:p>
+    <w:p>
+      <w:pPr>
+        <w:rPr>
+          <w:lang w:val="en-US"/>
+        </w:rPr>
+      </w:pPr>
+    </w:p>
+    <w:p>
+      <w:pPr>
+        <w:pStyle w:val="Paragrafoelenco"/>
+        <w:numPr>
+          <w:ilvl w:val="0"/>
+          <w:numId w:val="2"/>
+        </w:numPr>
+        <w:spacing w:line="360" w:lineRule="auto"/>
+        <w:ind w:left="709" w:hanging="709"/>
+        <w:jc w:val="both"/>
+        <w:rPr>
+          <w:lang w:val="en-US"/>
+        </w:rPr>
+      </w:pPr>
+      <w:r>
+        <w:rPr>
+          <w:lang w:val="en-US"/>
+        </w:rPr>
+        <w:t>#{</w:t>
+      </w:r>
+      <w:proofErr w:type="gramStart"/>
+      <w:r>
+        <w:rPr>
+          <w:lang w:val="en-US"/>
+        </w:rPr>
+        <w:t>document.</w:t>
+      </w:r>
+      <w:r>
+        <w:rPr>
+          <w:lang w:val="en-US"/>
+        </w:rPr>
+        <w:t>nonuniquepraram</w:t>
+      </w:r>
+      <w:proofErr w:type="gramEnd"/>
+      <w:r>
+        <w:rPr>
+          <w:lang w:val="en-US"/>
+        </w:rPr>
+        <w:t>}</w:t>
+      </w:r>
+    </w:p>
+    <w:p>
+      <w:pPr>
+        <w:pStyle w:val="Paragrafoelenco"/>
+        <w:numPr>
+          <w:ilvl w:val="1"/>
+          <w:numId w:val="2"/>
+        </w:numPr>
+        <w:spacing w:line="360" w:lineRule="auto"/>
+        <w:ind w:left="709" w:hanging="425"/>
+        <w:jc w:val="both"/>
+        <w:rPr>
+          <w:lang w:val="en-US"/>
+        </w:rPr>
+      </w:pPr>
+      <w:r>
+        <w:rPr>
+          <w:lang w:val="en-US"/>
+        </w:rPr>
+        <w:t xml:space="preserve">Item </w:t>
+      </w:r>
+      <w:r>
+        <w:rPr>
+          <w:lang w:val="en-US"/>
+        </w:rPr>
+        <w:t>1</w:t>
+      </w:r>
+    </w:p>
+    <w:p>
+      <w:pPr>
+        <w:pStyle w:val="Paragrafoelenco"/>
+        <w:numPr>
+          <w:ilvl w:val="1"/>
+          <w:numId w:val="2"/>
+        </w:numPr>
+        <w:spacing w:line="360" w:lineRule="auto"/>
+        <w:ind w:left="709" w:hanging="425"/>
+        <w:jc w:val="both"/>
+        <w:rPr>
+          <w:lang w:val="en-US"/>
+        </w:rPr>
+      </w:pPr>
+      <w:r>
+        <w:rPr>
+          <w:lang w:val="en-US"/>
+        </w:rPr>
+        <w:t>Item 2</w:t>
+      </w:r>
+    </w:p>
+    <w:p>
+      <w:pPr>
+        <w:pStyle w:val="Paragrafoelenco"/>
+        <w:numPr>
+          <w:ilvl w:val="1"/>
+          <w:numId w:val="2"/>
+        </w:numPr>
+        <w:spacing w:line="360" w:lineRule="auto"/>
+        <w:ind w:left="709" w:hanging="425"/>
+        <w:jc w:val="both"/>
+        <w:rPr>
+          <w:lang w:val="en-US"/>
+        </w:rPr>
+      </w:pPr>
+      <w:r>
+        <w:rPr>
+          <w:lang w:val="en-US"/>
+        </w:rPr>
+        <w:t>Item 3</w:t>
+      </w:r>
+    </w:p>
+    <w:p>
+      <w:pPr>
+        <w:pStyle w:val="Paragrafoelenco"/>
+        <w:numPr>
+          <w:ilvl w:val="1"/>
+          <w:numId w:val="2"/>
+        </w:numPr>
+        <w:spacing w:line="360" w:lineRule="auto"/>
+        <w:ind w:left="709" w:hanging="425"/>
+        <w:jc w:val="both"/>
+        <w:rPr>
+          <w:lang w:val="en-US"/>
+        </w:rPr>
+      </w:pPr>
+      <w:r>
+        <w:rPr>
+          <w:lang w:val="en-US"/>
+        </w:rPr>
+        <w:t>#{</w:t>
+      </w:r>
+      <w:proofErr w:type="gramStart"/>
+      <w:r>
+        <w:rPr>
+          <w:lang w:val="en-US"/>
+        </w:rPr>
+        <w:t>document.</w:t>
+      </w:r>
+      <w:r>
+        <w:rPr>
+          <w:lang w:val="en-US"/>
+        </w:rPr>
+        <w:t>nonuniquepraram</w:t>
+      </w:r>
+      <w:proofErr w:type="gramEnd"/>
+      <w:r>
+        <w:rPr>
+          <w:lang w:val="en-US"/>
+        </w:rPr>
+        <w:t>}</w:t>
+      </w:r>
+    </w:p>
+    <w:p>
+      <w:pPr>
+        <w:pStyle w:val="Titolo1"/>
+        <w:rPr>
+          <w:lang w:val="en-US"/>
+        </w:rPr>
+      </w:pPr>
+      <w:r>
+        <w:rPr>
+          <w:lang w:val="en-US"/>
+        </w:rPr>
+        <w:t>Non</w:t>
+      </w:r>
+      <w:r>
+        <w:rPr>
+          <w:lang w:val="en-US"/>
+        </w:rPr>
+        <w:t>-</w:t>
+      </w:r>
+      <w:r>
+        <w:rPr>
+          <w:lang w:val="en-US"/>
+        </w:rPr>
+        <w:t>unique paragraph</w:t>
+      </w:r>
+      <w:r>
+        <w:rPr>
+          <w:lang w:val="en-US"/>
+        </w:rPr>
+        <w:t xml:space="preserve"> </w:t>
+      </w:r>
+      <w:r>
+        <w:rPr>
+          <w:lang w:val="en-US"/>
+        </w:rPr>
+        <w:t xml:space="preserve">for </w:t>
+      </w:r>
+      <w:proofErr w:type="spellStart"/>
+      <w:proofErr w:type="gramStart"/>
+      <w:r>
+        <w:rPr>
+          <w:b/>
+          <w:lang w:val="en-US"/>
+        </w:rPr>
+        <w:t>document.nonuniqueparam</w:t>
+      </w:r>
+      <w:proofErr w:type="gramEnd"/>
+      <w:r>
+        <w:rPr>
+          <w:b/>
+          <w:lang w:val="en-US"/>
+        </w:rPr>
+        <w:t>.aslist</w:t>
+      </w:r>
+      <w:proofErr w:type="spellEnd"/>
+    </w:p>
+    <w:p>
+      <w:pPr>
+        <w:rPr>
+          <w:lang w:val="en-US"/>
+        </w:rPr>
+      </w:pPr>
+    </w:p>
+    <w:p>
+      <w:pPr>
+        <w:pStyle w:val="Paragrafoelenco"/>
+        <w:numPr>
+          <w:ilvl w:val="0"/>
+          <w:numId w:val="2"/>
+        </w:numPr>
+        <w:spacing w:line="360" w:lineRule="auto"/>
+        <w:ind w:left="709" w:hanging="709"/>
+        <w:jc w:val="both"/>
+        <w:rPr>
+          <w:lang w:val="en-US"/>
+        </w:rPr>
+      </w:pPr>
+      <w:r>
+        <w:rPr>
+          <w:lang w:val="en-US"/>
+        </w:rPr>
+        <w:t>#{</w:t>
+      </w:r>
+      <w:proofErr w:type="spellStart"/>
+      <w:proofErr w:type="gramStart"/>
+      <w:r>
+        <w:rPr>
+          <w:lang w:val="en-US"/>
+        </w:rPr>
+        <w:t>document.nonuniquepraram</w:t>
+      </w:r>
+      <w:proofErr w:type="gramEnd"/>
+      <w:r>
+        <w:rPr>
+          <w:lang w:val="en-US"/>
+        </w:rPr>
+        <w:t>.aslist</w:t>
+      </w:r>
+      <w:proofErr w:type="spellEnd"/>
+      <w:r>
+        <w:rPr>
+          <w:lang w:val="en-US"/>
+        </w:rPr>
+        <w:t>}</w:t>
+      </w:r>
+    </w:p>
+    <w:p>
+      <w:pPr>
+        <w:pStyle w:val="Paragrafoelenco"/>
+        <w:numPr>
+          <w:ilvl w:val="1"/>
+          <w:numId w:val="2"/>
+        </w:numPr>
+        <w:spacing w:line="360" w:lineRule="auto"/>
+        <w:ind w:left="709" w:hanging="425"/>
+        <w:jc w:val="both"/>
+        <w:rPr>
+          <w:lang w:val="en-US"/>
+        </w:rPr>
+      </w:pPr>
+      <w:r>
+        <w:rPr>
+          <w:lang w:val="en-US"/>
+        </w:rPr>
+        <w:t xml:space="preserve">Item </w:t>
+      </w:r>
+      <w:r>
+        <w:rPr>
+          <w:lang w:val="en-US"/>
+        </w:rPr>
+        <w:t>1</w:t>
+      </w:r>
+    </w:p>
+    <w:p>
+      <w:pPr>
+        <w:pStyle w:val="Paragrafoelenco"/>
+        <w:numPr>
+          <w:ilvl w:val="1"/>
+          <w:numId w:val="2"/>
+        </w:numPr>
+        <w:spacing w:line="360" w:lineRule="auto"/>
+        <w:ind w:left="709" w:hanging="425"/>
+        <w:jc w:val="both"/>
+        <w:rPr>
+          <w:lang w:val="en-US"/>
+        </w:rPr>
+      </w:pPr>
+      <w:r>
+        <w:rPr>
+          <w:lang w:val="en-US"/>
+        </w:rPr>
+        <w:t>Item 2</w:t>
+      </w:r>
+    </w:p>
+    <w:p>
+      <w:pPr>
+        <w:pStyle w:val="Paragrafoelenco"/>
+        <w:numPr>
+          <w:ilvl w:val="1"/>
+          <w:numId w:val="2"/>
+        </w:numPr>
+        <w:spacing w:line="360" w:lineRule="auto"/>
+        <w:ind w:left="709" w:hanging="425"/>
+        <w:jc w:val="both"/>
+        <w:rPr>
+          <w:lang w:val="en-US"/>
+        </w:rPr>
+      </w:pPr>
+      <w:r>
+        <w:rPr>
+          <w:lang w:val="en-US"/>
+        </w:rPr>
+        <w:t>Item 3</w:t>
+      </w:r>
+      <w:bookmarkStart w:id="0" w:name="_GoBack"/>
+      <w:bookmarkEnd w:id="0"/>
+    </w:p>
+    <w:p>
+      <w:pPr>
+        <w:pStyle w:val="Paragrafoelenco"/>
+        <w:numPr>
+          <w:ilvl w:val="1"/>
+          <w:numId w:val="2"/>
+        </w:numPr>
+        <w:spacing w:line="360" w:lineRule="auto"/>
+        <w:ind w:left="709" w:hanging="425"/>
+        <w:jc w:val="both"/>
+        <w:rPr>
+          <w:lang w:val="en-US"/>
+        </w:rPr>
+      </w:pPr>
+      <w:r>
+        <w:rPr>
+          <w:lang w:val="en-US"/>
+        </w:rPr>
+        <w:t>#{</w:t>
+      </w:r>
+      <w:proofErr w:type="spellStart"/>
+      <w:proofErr w:type="gramStart"/>
+      <w:r>
+        <w:rPr>
+          <w:lang w:val="en-US"/>
+        </w:rPr>
+        <w:t>document.nonuniquepraram</w:t>
+      </w:r>
+      <w:proofErr w:type="gramEnd"/>
+      <w:r>
+        <w:rPr>
+          <w:lang w:val="en-US"/>
+        </w:rPr>
+        <w:t>.aslist</w:t>
+      </w:r>
+      <w:proofErr w:type="spellEnd"/>
+      <w:r>
+        <w:rPr>
+          <w:lang w:val="en-US"/>
+        </w:rPr>
+        <w:t>}</w:t>
+      </w:r>
     </w:p>
     <w:sectPr>
       <w:pgSz w:w="11906" w:h="16838"/>
@@ -418,6 +991,191 @@
 <file path=word/numbering.xml><?xml version="1.0" encoding="utf-8"?>
 <w:numbering xmlns:wpc="http://schemas.microsoft.com/office/word/2010/wordprocessingCanvas" xmlns:cx="http://schemas.microsoft.com/office/drawing/2014/chartex" xmlns:cx1="http://schemas.microsoft.com/office/drawing/2015/9/8/chartex" xmlns:cx2="http://schemas.microsoft.com/office/drawing/2015/10/21/chartex" xmlns:cx3="http://schemas.microsoft.com/office/drawing/2016/5/9/chartex" xmlns:cx4="http://schemas.microsoft.com/office/drawing/2016/5/10/chartex" xmlns:cx5="http://schemas.microsoft.com/office/drawing/2016/5/11/chartex" xmlns:cx6="http://schemas.microsoft.com/office/drawing/2016/5/12/chartex" xmlns:cx7="http://schemas.microsoft.com/office/drawing/2016/5/13/chartex" xmlns:cx8="http://schemas.microsoft.com/office/drawing/2016/5/14/chartex" xmlns:mc="http://schemas.openxmlformats.org/markup-compatibility/2006" xmlns:aink="http://schemas.microsoft.com/office/drawing/2016/ink" xmlns:am3d="http://schemas.microsoft.com/office/drawing/2017/model3d" xmlns:o="urn:schemas-microsoft-com:office:office" xmlns:r="http://schemas.openxmlformats.org/officeDocument/2006/relationships" xmlns:m="http://schemas.openxmlformats.org/officeDocument/2006/math" xmlns:v="urn:schemas-microsoft-com:vml" xmlns:wp14="http://schemas.microsoft.com/office/word/2010/wordprocessingDrawing" xmlns:wp="http://schemas.openxmlformats.org/drawingml/2006/wordprocessingDrawing" xmlns:w10="urn:schemas-microsoft-com:office:word" xmlns:w="http://schemas.openxmlformats.org/wordprocessingml/2006/main" xmlns:w14="http://schemas.microsoft.com/office/word/2010/wordml" xmlns:w15="http://schemas.microsoft.com/office/word/2012/wordml" xmlns:w16cid="http://schemas.microsoft.com/office/word/2016/wordml/cid" xmlns:w16se="http://schemas.microsoft.com/office/word/2015/wordml/symex" xmlns:wpg="http://schemas.microsoft.com/office/word/2010/wordprocessingGroup" xmlns:wpi="http://schemas.microsoft.com/office/word/2010/wordprocessingInk" xmlns:wne="http://schemas.microsoft.com/office/word/2006/wordml" xmlns:wps="http://schemas.microsoft.com/office/word/2010/wordprocessingShape" mc:Ignorable="w14 w15 w16se w16cid wp14">
   <w:abstractNum w:abstractNumId="0" w15:restartNumberingAfterBreak="0">
+    <w:nsid w:val="FFFFFF7C"/>
+    <w:multiLevelType w:val="singleLevel"/>
+    <w:tmpl w:val="6F4673C8"/>
+    <w:lvl w:ilvl="0">
+      <w:start w:val="1"/>
+      <w:numFmt w:val="decimal"/>
+      <w:lvlText w:val="%1."/>
+      <w:lvlJc w:val="left"/>
+      <w:pPr>
+        <w:tabs>
+          <w:tab w:val="num" w:pos="1492"/>
+        </w:tabs>
+        <w:ind w:left="1492" w:hanging="360"/>
+      </w:pPr>
+    </w:lvl>
+  </w:abstractNum>
+  <w:abstractNum w:abstractNumId="1" w15:restartNumberingAfterBreak="0">
+    <w:nsid w:val="FFFFFF7D"/>
+    <w:multiLevelType w:val="singleLevel"/>
+    <w:tmpl w:val="CD06E30C"/>
+    <w:lvl w:ilvl="0">
+      <w:start w:val="1"/>
+      <w:numFmt w:val="decimal"/>
+      <w:lvlText w:val="%1."/>
+      <w:lvlJc w:val="left"/>
+      <w:pPr>
+        <w:tabs>
+          <w:tab w:val="num" w:pos="1209"/>
+        </w:tabs>
+        <w:ind w:left="1209" w:hanging="360"/>
+      </w:pPr>
+    </w:lvl>
+  </w:abstractNum>
+  <w:abstractNum w:abstractNumId="2" w15:restartNumberingAfterBreak="0">
+    <w:nsid w:val="FFFFFF7E"/>
+    <w:multiLevelType w:val="singleLevel"/>
+    <w:tmpl w:val="099ABC5A"/>
+    <w:lvl w:ilvl="0">
+      <w:start w:val="1"/>
+      <w:numFmt w:val="decimal"/>
+      <w:lvlText w:val="%1."/>
+      <w:lvlJc w:val="left"/>
+      <w:pPr>
+        <w:tabs>
+          <w:tab w:val="num" w:pos="926"/>
+        </w:tabs>
+        <w:ind w:left="926" w:hanging="360"/>
+      </w:pPr>
+    </w:lvl>
+  </w:abstractNum>
+  <w:abstractNum w:abstractNumId="3" w15:restartNumberingAfterBreak="0">
+    <w:nsid w:val="FFFFFF7F"/>
+    <w:multiLevelType w:val="singleLevel"/>
+    <w:tmpl w:val="77A0A50E"/>
+    <w:lvl w:ilvl="0">
+      <w:start w:val="1"/>
+      <w:numFmt w:val="decimal"/>
+      <w:lvlText w:val="%1."/>
+      <w:lvlJc w:val="left"/>
+      <w:pPr>
+        <w:tabs>
+          <w:tab w:val="num" w:pos="643"/>
+        </w:tabs>
+        <w:ind w:left="643" w:hanging="360"/>
+      </w:pPr>
+    </w:lvl>
+  </w:abstractNum>
+  <w:abstractNum w:abstractNumId="4" w15:restartNumberingAfterBreak="0">
+    <w:nsid w:val="FFFFFF80"/>
+    <w:multiLevelType w:val="singleLevel"/>
+    <w:tmpl w:val="B2226548"/>
+    <w:lvl w:ilvl="0">
+      <w:start w:val="1"/>
+      <w:numFmt w:val="bullet"/>
+      <w:lvlText w:val=""/>
+      <w:lvlJc w:val="left"/>
+      <w:pPr>
+        <w:tabs>
+          <w:tab w:val="num" w:pos="1492"/>
+        </w:tabs>
+        <w:ind w:left="1492" w:hanging="360"/>
+      </w:pPr>
+      <w:rPr>
+        <w:rFonts w:ascii="Symbol" w:hAnsi="Symbol" w:hint="default"/>
+      </w:rPr>
+    </w:lvl>
+  </w:abstractNum>
+  <w:abstractNum w:abstractNumId="5" w15:restartNumberingAfterBreak="0">
+    <w:nsid w:val="FFFFFF81"/>
+    <w:multiLevelType w:val="singleLevel"/>
+    <w:tmpl w:val="F956158C"/>
+    <w:lvl w:ilvl="0">
+      <w:start w:val="1"/>
+      <w:numFmt w:val="bullet"/>
+      <w:lvlText w:val=""/>
+      <w:lvlJc w:val="left"/>
+      <w:pPr>
+        <w:tabs>
+          <w:tab w:val="num" w:pos="1209"/>
+        </w:tabs>
+        <w:ind w:left="1209" w:hanging="360"/>
+      </w:pPr>
+      <w:rPr>
+        <w:rFonts w:ascii="Symbol" w:hAnsi="Symbol" w:hint="default"/>
+      </w:rPr>
+    </w:lvl>
+  </w:abstractNum>
+  <w:abstractNum w:abstractNumId="6" w15:restartNumberingAfterBreak="0">
+    <w:nsid w:val="FFFFFF82"/>
+    <w:multiLevelType w:val="singleLevel"/>
+    <w:tmpl w:val="0EA4215E"/>
+    <w:lvl w:ilvl="0">
+      <w:start w:val="1"/>
+      <w:numFmt w:val="bullet"/>
+      <w:lvlText w:val=""/>
+      <w:lvlJc w:val="left"/>
+      <w:pPr>
+        <w:tabs>
+          <w:tab w:val="num" w:pos="926"/>
+        </w:tabs>
+        <w:ind w:left="926" w:hanging="360"/>
+      </w:pPr>
+      <w:rPr>
+        <w:rFonts w:ascii="Symbol" w:hAnsi="Symbol" w:hint="default"/>
+      </w:rPr>
+    </w:lvl>
+  </w:abstractNum>
+  <w:abstractNum w:abstractNumId="7" w15:restartNumberingAfterBreak="0">
+    <w:nsid w:val="FFFFFF83"/>
+    <w:multiLevelType w:val="singleLevel"/>
+    <w:tmpl w:val="CF4C153C"/>
+    <w:lvl w:ilvl="0">
+      <w:start w:val="1"/>
+      <w:numFmt w:val="bullet"/>
+      <w:lvlText w:val=""/>
+      <w:lvlJc w:val="left"/>
+      <w:pPr>
+        <w:tabs>
+          <w:tab w:val="num" w:pos="643"/>
+        </w:tabs>
+        <w:ind w:left="643" w:hanging="360"/>
+      </w:pPr>
+      <w:rPr>
+        <w:rFonts w:ascii="Symbol" w:hAnsi="Symbol" w:hint="default"/>
+      </w:rPr>
+    </w:lvl>
+  </w:abstractNum>
+  <w:abstractNum w:abstractNumId="8" w15:restartNumberingAfterBreak="0">
+    <w:nsid w:val="FFFFFF88"/>
+    <w:multiLevelType w:val="singleLevel"/>
+    <w:tmpl w:val="FFDE7B10"/>
+    <w:lvl w:ilvl="0">
+      <w:start w:val="1"/>
+      <w:numFmt w:val="decimal"/>
+      <w:lvlText w:val="%1."/>
+      <w:lvlJc w:val="left"/>
+      <w:pPr>
+        <w:tabs>
+          <w:tab w:val="num" w:pos="360"/>
+        </w:tabs>
+        <w:ind w:left="360" w:hanging="360"/>
+      </w:pPr>
+    </w:lvl>
+  </w:abstractNum>
+  <w:abstractNum w:abstractNumId="9" w15:restartNumberingAfterBreak="0">
+    <w:nsid w:val="FFFFFF89"/>
+    <w:multiLevelType w:val="singleLevel"/>
+    <w:tmpl w:val="7A3CD1E4"/>
+    <w:lvl w:ilvl="0">
+      <w:start w:val="1"/>
+      <w:numFmt w:val="bullet"/>
+      <w:lvlText w:val=""/>
+      <w:lvlJc w:val="left"/>
+      <w:pPr>
+        <w:tabs>
+          <w:tab w:val="num" w:pos="360"/>
+        </w:tabs>
+        <w:ind w:left="360" w:hanging="360"/>
+      </w:pPr>
+      <w:rPr>
+        <w:rFonts w:ascii="Symbol" w:hAnsi="Symbol" w:hint="default"/>
+      </w:rPr>
+    </w:lvl>
+  </w:abstractNum>
+  <w:abstractNum w:abstractNumId="10" w15:restartNumberingAfterBreak="0">
     <w:nsid w:val="2FD36ECB"/>
     <w:multiLevelType w:val="hybridMultilevel"/>
     <w:tmpl w:val="38A43428"/>
@@ -503,7 +1261,7 @@
       </w:pPr>
     </w:lvl>
   </w:abstractNum>
-  <w:abstractNum w:abstractNumId="1" w15:restartNumberingAfterBreak="0">
+  <w:abstractNum w:abstractNumId="11" w15:restartNumberingAfterBreak="0">
     <w:nsid w:val="3FBE2C31"/>
     <w:multiLevelType w:val="multilevel"/>
     <w:tmpl w:val="1DB60E3C"/>
@@ -621,10 +1379,40 @@
     </w:lvl>
   </w:abstractNum>
   <w:num w:numId="1">
+    <w:abstractNumId w:val="10"/>
+  </w:num>
+  <w:num w:numId="2">
+    <w:abstractNumId w:val="11"/>
+  </w:num>
+  <w:num w:numId="3">
+    <w:abstractNumId w:val="4"/>
+  </w:num>
+  <w:num w:numId="4">
+    <w:abstractNumId w:val="5"/>
+  </w:num>
+  <w:num w:numId="5">
+    <w:abstractNumId w:val="6"/>
+  </w:num>
+  <w:num w:numId="6">
+    <w:abstractNumId w:val="7"/>
+  </w:num>
+  <w:num w:numId="7">
+    <w:abstractNumId w:val="9"/>
+  </w:num>
+  <w:num w:numId="8">
     <w:abstractNumId w:val="0"/>
   </w:num>
-  <w:num w:numId="2">
+  <w:num w:numId="9">
     <w:abstractNumId w:val="1"/>
+  </w:num>
+  <w:num w:numId="10">
+    <w:abstractNumId w:val="2"/>
+  </w:num>
+  <w:num w:numId="11">
+    <w:abstractNumId w:val="3"/>
+  </w:num>
+  <w:num w:numId="12">
+    <w:abstractNumId w:val="8"/>
   </w:num>
 </w:numbering>
 </file>
@@ -1021,10 +1809,36 @@
   </w:latentStyles>
   <w:style w:type="paragraph" w:default="1" w:styleId="Normale">
     <w:name w:val="Normal"/>
+    <w:rsid w:val="0033196E"/>
     <w:pPr>
       <w:widowControl w:val="0"/>
       <w:suppressAutoHyphens/>
     </w:pPr>
+    <w:rPr>
+      <w:rFonts w:ascii="Verdana" w:hAnsi="Verdana"/>
+      <w:sz w:val="18"/>
+    </w:rPr>
+  </w:style>
+  <w:style w:type="paragraph" w:styleId="Titolo1">
+    <w:name w:val="heading 1"/>
+    <w:basedOn w:val="Normale"/>
+    <w:next w:val="Normale"/>
+    <w:link w:val="Titolo1Carattere"/>
+    <w:uiPriority w:val="9"/>
+    <w:qFormat/>
+    <w:rsid w:val="0033196E"/>
+    <w:pPr>
+      <w:keepNext/>
+      <w:keepLines/>
+      <w:spacing w:before="240"/>
+      <w:outlineLvl w:val="0"/>
+    </w:pPr>
+    <w:rPr>
+      <w:rFonts w:eastAsiaTheme="majorEastAsia" w:cs="Mangal"/>
+      <w:color w:val="2F5496" w:themeColor="accent1" w:themeShade="BF"/>
+      <w:sz w:val="26"/>
+      <w:szCs w:val="29"/>
+    </w:rPr>
   </w:style>
   <w:style w:type="character" w:default="1" w:styleId="Carpredefinitoparagrafo">
     <w:name w:val="Default Paragraph Font"/>
@@ -1053,50 +1867,6 @@
     <w:semiHidden/>
     <w:unhideWhenUsed/>
   </w:style>
-  <w:style w:type="paragraph" w:customStyle="1" w:styleId="a">
-    <w:name w:val="Заголовок"/>
-    <w:basedOn w:val="Normale"/>
-    <w:next w:val="a0"/>
-    <w:pPr>
-      <w:keepNext/>
-      <w:spacing w:before="240" w:after="120"/>
-    </w:pPr>
-    <w:rPr>
-      <w:rFonts w:ascii="Liberation Sans" w:hAnsi="Liberation Sans"/>
-      <w:sz w:val="28"/>
-      <w:szCs w:val="28"/>
-    </w:rPr>
-  </w:style>
-  <w:style w:type="paragraph" w:customStyle="1" w:styleId="a0">
-    <w:name w:val="Основной текст"/>
-    <w:basedOn w:val="Normale"/>
-    <w:pPr>
-      <w:spacing w:after="140" w:line="288" w:lineRule="auto"/>
-    </w:pPr>
-  </w:style>
-  <w:style w:type="paragraph" w:customStyle="1" w:styleId="a1">
-    <w:name w:val="Список"/>
-    <w:basedOn w:val="a0"/>
-  </w:style>
-  <w:style w:type="paragraph" w:customStyle="1" w:styleId="a2">
-    <w:name w:val="Название"/>
-    <w:basedOn w:val="Normale"/>
-    <w:pPr>
-      <w:suppressLineNumbers/>
-      <w:spacing w:before="120" w:after="120"/>
-    </w:pPr>
-    <w:rPr>
-      <w:i/>
-      <w:iCs/>
-    </w:rPr>
-  </w:style>
-  <w:style w:type="paragraph" w:customStyle="1" w:styleId="a3">
-    <w:name w:val="Указатель"/>
-    <w:basedOn w:val="Normale"/>
-    <w:pPr>
-      <w:suppressLineNumbers/>
-    </w:pPr>
-  </w:style>
   <w:style w:type="paragraph" w:styleId="Paragrafoelenco">
     <w:name w:val="List Paragraph"/>
     <w:basedOn w:val="Normale"/>
@@ -1110,6 +1880,19 @@
     <w:rPr>
       <w:rFonts w:cs="Mangal"/>
       <w:szCs w:val="21"/>
+    </w:rPr>
+  </w:style>
+  <w:style w:type="character" w:customStyle="1" w:styleId="Titolo1Carattere">
+    <w:name w:val="Titolo 1 Carattere"/>
+    <w:basedOn w:val="Carpredefinitoparagrafo"/>
+    <w:link w:val="Titolo1"/>
+    <w:uiPriority w:val="9"/>
+    <w:rsid w:val="0033196E"/>
+    <w:rPr>
+      <w:rFonts w:ascii="Verdana" w:eastAsiaTheme="majorEastAsia" w:hAnsi="Verdana" w:cs="Mangal"/>
+      <w:color w:val="2F5496" w:themeColor="accent1" w:themeShade="BF"/>
+      <w:sz w:val="26"/>
+      <w:szCs w:val="29"/>
     </w:rPr>
   </w:style>
 </w:styles>

</xml_diff>